<commit_message>
minor edit to filter user guide
</commit_message>
<xml_diff>
--- a/TA2/Model Transformations/Filter/Collins CASE TA2 Filter Transform.docx
+++ b/TA2/Model Transformations/Filter/Collins CASE TA2 Filter Transform.docx
@@ -99,7 +99,21 @@
               <w:rPr>
                 <w:sz w:val="20"/>
               </w:rPr>
-              <w:t xml:space="preserve"> the FlightPlanner component.  The Initial model can be found here:</w:t>
+              <w:t xml:space="preserve"> the </w:t>
+            </w:r>
+            <w:proofErr w:type="spellStart"/>
+            <w:r>
+              <w:rPr>
+                <w:sz w:val="20"/>
+              </w:rPr>
+              <w:t>FlightPlanner</w:t>
+            </w:r>
+            <w:proofErr w:type="spellEnd"/>
+            <w:r>
+              <w:rPr>
+                <w:sz w:val="20"/>
+              </w:rPr>
+              <w:t xml:space="preserve"> component.  The Initial model can be found here:</w:t>
             </w:r>
           </w:p>
           <w:p>
@@ -332,14 +346,36 @@
       <w:r>
         <w:t xml:space="preserve">Figure </w:t>
       </w:r>
-      <w:fldSimple w:instr=" SEQ Figure \* ARABIC ">
-        <w:r>
-          <w:rPr>
-            <w:noProof/>
-          </w:rPr>
-          <w:t>1</w:t>
-        </w:r>
-      </w:fldSimple>
+      <w:r>
+        <w:rPr>
+          <w:noProof/>
+        </w:rPr>
+        <w:fldChar w:fldCharType="begin"/>
+      </w:r>
+      <w:r>
+        <w:rPr>
+          <w:noProof/>
+        </w:rPr>
+        <w:instrText xml:space="preserve"> SEQ Figure \* ARABIC </w:instrText>
+      </w:r>
+      <w:r>
+        <w:rPr>
+          <w:noProof/>
+        </w:rPr>
+        <w:fldChar w:fldCharType="separate"/>
+      </w:r>
+      <w:r>
+        <w:rPr>
+          <w:noProof/>
+        </w:rPr>
+        <w:t>1</w:t>
+      </w:r>
+      <w:r>
+        <w:rPr>
+          <w:noProof/>
+        </w:rPr>
+        <w:fldChar w:fldCharType="end"/>
+      </w:r>
       <w:bookmarkEnd w:id="0"/>
       <w:r>
         <w:t>.</w:t>
@@ -358,8 +394,10 @@
           <w:numId w:val="2"/>
         </w:numPr>
       </w:pPr>
-      <w:r>
-        <w:t>Abstract</w:t>
+      <w:bookmarkStart w:id="1" w:name="_GoBack"/>
+      <w:bookmarkEnd w:id="1"/>
+      <w:r>
+        <w:t>Process</w:t>
       </w:r>
     </w:p>
     <w:p>
@@ -371,7 +409,7 @@
         </w:numPr>
       </w:pPr>
       <w:r>
-        <w:t>System</w:t>
+        <w:t>Thread Group</w:t>
       </w:r>
     </w:p>
     <w:p>
@@ -383,42 +421,6 @@
         </w:numPr>
       </w:pPr>
       <w:r>
-        <w:t>Device</w:t>
-      </w:r>
-    </w:p>
-    <w:p>
-      <w:pPr>
-        <w:pStyle w:val="ListParagraph"/>
-        <w:numPr>
-          <w:ilvl w:val="0"/>
-          <w:numId w:val="2"/>
-        </w:numPr>
-      </w:pPr>
-      <w:r>
-        <w:t>Process</w:t>
-      </w:r>
-    </w:p>
-    <w:p>
-      <w:pPr>
-        <w:pStyle w:val="ListParagraph"/>
-        <w:numPr>
-          <w:ilvl w:val="0"/>
-          <w:numId w:val="2"/>
-        </w:numPr>
-      </w:pPr>
-      <w:r>
-        <w:t>Thread Group</w:t>
-      </w:r>
-    </w:p>
-    <w:p>
-      <w:pPr>
-        <w:pStyle w:val="ListParagraph"/>
-        <w:numPr>
-          <w:ilvl w:val="0"/>
-          <w:numId w:val="2"/>
-        </w:numPr>
-      </w:pPr>
-      <w:r>
         <w:t>Thread</w:t>
       </w:r>
     </w:p>
@@ -445,15 +447,12 @@
         <w:t xml:space="preserve">(2) </w:t>
       </w:r>
       <w:r>
-        <w:t xml:space="preserve">If the destination component is a process containing a single thread, the filter will also be a process containing a single thread.  The latter supports the seL4 representation of components, in which </w:t>
-      </w:r>
+        <w:t>If the destination component is a process containing a single thread, the filter will also be a process containing a single thread.  The latter supports the seL4 representation of components, in which each thread runs in its own address space.  Note that for System Build, the filter must be a software component (either a thread or process containing a single thread).</w:t>
+      </w:r>
+    </w:p>
+    <w:p>
       <w:r>
         <w:lastRenderedPageBreak/>
-        <w:t>each thread runs in its own address space.  Note that for System Build, the filter must be a software component (either a thread or process containing a single thread).</w:t>
-      </w:r>
-    </w:p>
-    <w:p>
-      <w:r>
         <w:t xml:space="preserve">To insert a filter, </w:t>
       </w:r>
       <w:r>
@@ -472,7 +471,15 @@
         <w:t>the component that requires filtered input</w:t>
       </w:r>
       <w:r>
-        <w:t xml:space="preserve"> (for example, in SW.aadl, select the c3 connection on line 224)</w:t>
+        <w:t xml:space="preserve"> (for example, in </w:t>
+      </w:r>
+      <w:proofErr w:type="spellStart"/>
+      <w:r>
+        <w:t>SW.aadl</w:t>
+      </w:r>
+      <w:proofErr w:type="spellEnd"/>
+      <w:r>
+        <w:t>, select the c3 connection on line 224)</w:t>
       </w:r>
       <w:r>
         <w:t xml:space="preserve">.  </w:t>
@@ -481,7 +488,15 @@
         <w:t xml:space="preserve">Note that currently the transformation can only be applied from within the OSATE text editor (future versions will enable applying the transformation from within the graphical editor).  </w:t>
       </w:r>
       <w:r>
-        <w:t xml:space="preserve">In the main menubar, click </w:t>
+        <w:t xml:space="preserve">In the main </w:t>
+      </w:r>
+      <w:proofErr w:type="spellStart"/>
+      <w:r>
+        <w:t>menubar</w:t>
+      </w:r>
+      <w:proofErr w:type="spellEnd"/>
+      <w:r>
+        <w:t xml:space="preserve">, click </w:t>
       </w:r>
       <w:r>
         <w:t xml:space="preserve">the </w:t>
@@ -586,32 +601,70 @@
         <w:pStyle w:val="Caption"/>
         <w:jc w:val="center"/>
       </w:pPr>
-      <w:bookmarkStart w:id="1" w:name="_Ref18661889"/>
+      <w:bookmarkStart w:id="2" w:name="_Ref18661889"/>
       <w:r>
         <w:t xml:space="preserve">Figure </w:t>
       </w:r>
-      <w:fldSimple w:instr=" SEQ Figure \* ARABIC ">
-        <w:r>
-          <w:rPr>
-            <w:noProof/>
-          </w:rPr>
-          <w:t>2</w:t>
-        </w:r>
-      </w:fldSimple>
-      <w:bookmarkEnd w:id="1"/>
+      <w:r>
+        <w:rPr>
+          <w:noProof/>
+        </w:rPr>
+        <w:fldChar w:fldCharType="begin"/>
+      </w:r>
+      <w:r>
+        <w:rPr>
+          <w:noProof/>
+        </w:rPr>
+        <w:instrText xml:space="preserve"> SEQ Figure \* ARABIC </w:instrText>
+      </w:r>
+      <w:r>
+        <w:rPr>
+          <w:noProof/>
+        </w:rPr>
+        <w:fldChar w:fldCharType="separate"/>
+      </w:r>
+      <w:r>
+        <w:rPr>
+          <w:noProof/>
+        </w:rPr>
+        <w:t>2</w:t>
+      </w:r>
+      <w:r>
+        <w:rPr>
+          <w:noProof/>
+        </w:rPr>
+        <w:fldChar w:fldCharType="end"/>
+      </w:r>
+      <w:bookmarkEnd w:id="2"/>
       <w:r>
         <w:t>. Add Filter wizard</w:t>
       </w:r>
     </w:p>
     <w:p>
       <w:r>
-        <w:t>The Filter transform will create a special CASE_Filter AADL component type and implementation</w:t>
+        <w:t xml:space="preserve">The Filter transform will create a special </w:t>
+      </w:r>
+      <w:proofErr w:type="spellStart"/>
+      <w:r>
+        <w:t>CASE_Filter</w:t>
+      </w:r>
+      <w:proofErr w:type="spellEnd"/>
+      <w:r>
+        <w:t xml:space="preserve"> AADL component type and implementation</w:t>
       </w:r>
       <w:r>
         <w:t>,</w:t>
       </w:r>
       <w:r>
-        <w:t xml:space="preserve"> and insert them into the model.  It will then instantiate the CASE_Filter as a subcomponent in the selected implementation.  The user may provide a name for the filter subcomponent, or use the default.</w:t>
+        <w:t xml:space="preserve"> and insert them into the model.  It will then instantiate the </w:t>
+      </w:r>
+      <w:proofErr w:type="spellStart"/>
+      <w:r>
+        <w:t>CASE_Filter</w:t>
+      </w:r>
+      <w:proofErr w:type="spellEnd"/>
+      <w:r>
+        <w:t xml:space="preserve"> as a subcomponent in the selected implementation.  The user may provide a name for the filter subcomponent, or use the default.</w:t>
       </w:r>
       <w:r>
         <w:t xml:space="preserve">  If the field is left blank, the default name will be used.</w:t>
@@ -634,7 +687,15 @@
         <w:t xml:space="preserve">AADL </w:t>
       </w:r>
       <w:r>
-        <w:t>port type (Event, Data, or EventData) and it will be up to the user to connect the log port to an appropriate “logger” component.</w:t>
+        <w:t xml:space="preserve">port type (Event, Data, or </w:t>
+      </w:r>
+      <w:proofErr w:type="spellStart"/>
+      <w:r>
+        <w:t>EventData</w:t>
+      </w:r>
+      <w:proofErr w:type="spellEnd"/>
+      <w:r>
+        <w:t>) and it will be up to the user to connect the log port to an appropriate “logger” component.</w:t>
       </w:r>
     </w:p>
     <w:p>
@@ -703,12 +764,14 @@
       <w:r>
         <w:t xml:space="preserve"> </w:t>
       </w:r>
+      <w:proofErr w:type="spellStart"/>
       <w:r>
         <w:rPr>
           <w:i/>
         </w:rPr>
         <w:t>filter_out</w:t>
       </w:r>
+      <w:proofErr w:type="spellEnd"/>
       <w:r>
         <w:t>.</w:t>
       </w:r>
@@ -729,12 +792,21 @@
           <w:sz w:val="20"/>
         </w:rPr>
       </w:pPr>
-      <w:r>
-        <w:rPr>
-          <w:rFonts w:ascii="Courier New" w:hAnsi="Courier New" w:cs="Courier New"/>
-          <w:sz w:val="20"/>
-        </w:rPr>
-        <w:t xml:space="preserve">guarantee Req001_Filter </w:t>
+      <w:proofErr w:type="gramStart"/>
+      <w:r>
+        <w:rPr>
+          <w:rFonts w:ascii="Courier New" w:hAnsi="Courier New" w:cs="Courier New"/>
+          <w:sz w:val="20"/>
+        </w:rPr>
+        <w:t>guarantee</w:t>
+      </w:r>
+      <w:proofErr w:type="gramEnd"/>
+      <w:r>
+        <w:rPr>
+          <w:rFonts w:ascii="Courier New" w:hAnsi="Courier New" w:cs="Courier New"/>
+          <w:sz w:val="20"/>
+        </w:rPr>
+        <w:t xml:space="preserve"> Req001_Filter </w:t>
       </w:r>
       <w:r>
         <w:rPr>
@@ -776,7 +848,15 @@
           <w:rFonts w:ascii="Courier New" w:hAnsi="Courier New" w:cs="Courier New"/>
           <w:sz w:val="20"/>
         </w:rPr>
-        <w:t xml:space="preserve"> : filter_</w:t>
+        <w:t xml:space="preserve"> : </w:t>
+      </w:r>
+      <w:proofErr w:type="spellStart"/>
+      <w:r>
+        <w:rPr>
+          <w:rFonts w:ascii="Courier New" w:hAnsi="Courier New" w:cs="Courier New"/>
+          <w:sz w:val="20"/>
+        </w:rPr>
+        <w:t>filter_</w:t>
       </w:r>
       <w:r>
         <w:rPr>
@@ -785,6 +865,7 @@
         </w:rPr>
         <w:t>out</w:t>
       </w:r>
+      <w:proofErr w:type="spellEnd"/>
       <w:r>
         <w:rPr>
           <w:rFonts w:ascii="Courier New" w:hAnsi="Courier New" w:cs="Courier New"/>
@@ -795,79 +876,138 @@
     </w:p>
     <w:p>
       <w:r>
+        <w:t xml:space="preserve">In the UAV example, the filter expression is expressed in AGREE by the function </w:t>
+      </w:r>
+      <w:proofErr w:type="spellStart"/>
+      <w:r>
+        <w:rPr>
+          <w:rFonts w:ascii="Courier New" w:hAnsi="Courier New" w:cs="Courier New"/>
+        </w:rPr>
+        <w:t>good_</w:t>
+      </w:r>
+      <w:proofErr w:type="gramStart"/>
+      <w:r>
+        <w:rPr>
+          <w:rFonts w:ascii="Courier New" w:hAnsi="Courier New" w:cs="Courier New"/>
+        </w:rPr>
+        <w:t>map</w:t>
+      </w:r>
+      <w:proofErr w:type="spellEnd"/>
+      <w:r>
+        <w:rPr>
+          <w:rFonts w:ascii="Courier New" w:hAnsi="Courier New" w:cs="Courier New"/>
+        </w:rPr>
+        <w:t>(</w:t>
+      </w:r>
+      <w:proofErr w:type="gramEnd"/>
+      <w:r>
+        <w:rPr>
+          <w:rFonts w:ascii="Courier New" w:hAnsi="Courier New" w:cs="Courier New"/>
+        </w:rPr>
+        <w:t>)</w:t>
+      </w:r>
+      <w:r>
+        <w:t xml:space="preserve"> (</w:t>
+      </w:r>
+      <w:proofErr w:type="spellStart"/>
+      <w:r>
+        <w:t>SW.aadl</w:t>
+      </w:r>
+      <w:proofErr w:type="spellEnd"/>
+      <w:r>
+        <w:t>, line 2</w:t>
+      </w:r>
+      <w:r>
+        <w:t>52</w:t>
+      </w:r>
+      <w:r>
+        <w:t>), and so the filter AGREE statement will be:</w:t>
+      </w:r>
+    </w:p>
+    <w:p>
+      <w:pPr>
+        <w:rPr>
+          <w:rFonts w:ascii="Courier New" w:hAnsi="Courier New" w:cs="Courier New"/>
+          <w:sz w:val="20"/>
+        </w:rPr>
+      </w:pPr>
+      <w:proofErr w:type="gramStart"/>
+      <w:r>
+        <w:rPr>
+          <w:rFonts w:ascii="Courier New" w:hAnsi="Courier New" w:cs="Courier New"/>
+          <w:sz w:val="20"/>
+        </w:rPr>
         <w:lastRenderedPageBreak/>
-        <w:t xml:space="preserve">In the UAV example, the filter expression is expressed in AGREE by the function </w:t>
-      </w:r>
-      <w:r>
-        <w:rPr>
-          <w:rFonts w:ascii="Courier New" w:hAnsi="Courier New" w:cs="Courier New"/>
+        <w:t>guarantee</w:t>
+      </w:r>
+      <w:proofErr w:type="gramEnd"/>
+      <w:r>
+        <w:rPr>
+          <w:rFonts w:ascii="Courier New" w:hAnsi="Courier New" w:cs="Courier New"/>
+          <w:sz w:val="20"/>
+        </w:rPr>
+        <w:t xml:space="preserve"> Req001_Filter "The </w:t>
+      </w:r>
+      <w:proofErr w:type="spellStart"/>
+      <w:r>
+        <w:rPr>
+          <w:rFonts w:ascii="Courier New" w:hAnsi="Courier New" w:cs="Courier New"/>
+          <w:sz w:val="20"/>
+        </w:rPr>
+        <w:t>FlightPlanner</w:t>
+      </w:r>
+      <w:proofErr w:type="spellEnd"/>
+      <w:r>
+        <w:rPr>
+          <w:rFonts w:ascii="Courier New" w:hAnsi="Courier New" w:cs="Courier New"/>
+          <w:sz w:val="20"/>
+        </w:rPr>
+        <w:t xml:space="preserve"> shall only receive well-formed m</w:t>
+      </w:r>
+      <w:r>
+        <w:rPr>
+          <w:rFonts w:ascii="Courier New" w:hAnsi="Courier New" w:cs="Courier New"/>
+          <w:sz w:val="20"/>
+        </w:rPr>
+        <w:t>aps</w:t>
+      </w:r>
+      <w:r>
+        <w:rPr>
+          <w:rFonts w:ascii="Courier New" w:hAnsi="Courier New" w:cs="Courier New"/>
+          <w:sz w:val="20"/>
+        </w:rPr>
+        <w:t>"</w:t>
+      </w:r>
+      <w:r>
+        <w:rPr>
+          <w:rFonts w:ascii="Courier New" w:hAnsi="Courier New" w:cs="Courier New"/>
+          <w:sz w:val="20"/>
+        </w:rPr>
+        <w:t xml:space="preserve"> : </w:t>
+      </w:r>
+      <w:proofErr w:type="spellStart"/>
+      <w:r>
+        <w:rPr>
+          <w:rFonts w:ascii="Courier New" w:hAnsi="Courier New" w:cs="Courier New"/>
+          <w:sz w:val="20"/>
         </w:rPr>
         <w:t>good_map</w:t>
       </w:r>
-      <w:r>
-        <w:rPr>
-          <w:rFonts w:ascii="Courier New" w:hAnsi="Courier New" w:cs="Courier New"/>
-        </w:rPr>
-        <w:t>()</w:t>
-      </w:r>
-      <w:r>
-        <w:t xml:space="preserve"> (SW.aadl, line 2</w:t>
-      </w:r>
-      <w:r>
-        <w:t>52</w:t>
-      </w:r>
-      <w:r>
-        <w:t>), and so the filter AGREE statement will be:</w:t>
-      </w:r>
-    </w:p>
-    <w:p>
-      <w:pPr>
-        <w:rPr>
-          <w:rFonts w:ascii="Courier New" w:hAnsi="Courier New" w:cs="Courier New"/>
-          <w:sz w:val="20"/>
-        </w:rPr>
-      </w:pPr>
-      <w:r>
-        <w:rPr>
-          <w:rFonts w:ascii="Courier New" w:hAnsi="Courier New" w:cs="Courier New"/>
-          <w:sz w:val="20"/>
-        </w:rPr>
-        <w:t>guarantee Req001_Filter "The FlightPlanner shall only receive well-formed m</w:t>
-      </w:r>
-      <w:r>
-        <w:rPr>
-          <w:rFonts w:ascii="Courier New" w:hAnsi="Courier New" w:cs="Courier New"/>
-          <w:sz w:val="20"/>
-        </w:rPr>
-        <w:t>aps</w:t>
-      </w:r>
-      <w:r>
-        <w:rPr>
-          <w:rFonts w:ascii="Courier New" w:hAnsi="Courier New" w:cs="Courier New"/>
-          <w:sz w:val="20"/>
-        </w:rPr>
-        <w:t>"</w:t>
-      </w:r>
-      <w:r>
-        <w:rPr>
-          <w:rFonts w:ascii="Courier New" w:hAnsi="Courier New" w:cs="Courier New"/>
-          <w:sz w:val="20"/>
-        </w:rPr>
-        <w:t xml:space="preserve"> : </w:t>
-      </w:r>
-      <w:r>
-        <w:rPr>
-          <w:rFonts w:ascii="Courier New" w:hAnsi="Courier New" w:cs="Courier New"/>
-          <w:sz w:val="20"/>
-        </w:rPr>
-        <w:t>good_map</w:t>
-      </w:r>
-      <w:r>
-        <w:rPr>
-          <w:rFonts w:ascii="Courier New" w:hAnsi="Courier New" w:cs="Courier New"/>
-          <w:sz w:val="20"/>
-        </w:rPr>
-        <w:t>(filter_out</w:t>
+      <w:proofErr w:type="spellEnd"/>
+      <w:r>
+        <w:rPr>
+          <w:rFonts w:ascii="Courier New" w:hAnsi="Courier New" w:cs="Courier New"/>
+          <w:sz w:val="20"/>
+        </w:rPr>
+        <w:t>(</w:t>
+      </w:r>
+      <w:proofErr w:type="spellStart"/>
+      <w:r>
+        <w:rPr>
+          <w:rFonts w:ascii="Courier New" w:hAnsi="Courier New" w:cs="Courier New"/>
+          <w:sz w:val="20"/>
+        </w:rPr>
+        <w:t>filter_out</w:t>
       </w:r>
       <w:r>
         <w:rPr>
@@ -876,6 +1016,7 @@
         </w:rPr>
         <w:t>.payload.map</w:t>
       </w:r>
+      <w:proofErr w:type="spellEnd"/>
       <w:r>
         <w:rPr>
           <w:rFonts w:ascii="Courier New" w:hAnsi="Courier New" w:cs="Courier New"/>
@@ -903,7 +1044,15 @@
         <w:t xml:space="preserve"> button on the wizard</w:t>
       </w:r>
       <w:r>
-        <w:t xml:space="preserve"> will insert the CASE_Filter into the model</w:t>
+        <w:t xml:space="preserve"> will insert the </w:t>
+      </w:r>
+      <w:proofErr w:type="spellStart"/>
+      <w:r>
+        <w:t>CASE_Filter</w:t>
+      </w:r>
+      <w:proofErr w:type="spellEnd"/>
+      <w:r>
+        <w:t xml:space="preserve"> into the model</w:t>
       </w:r>
       <w:r>
         <w:t xml:space="preserve">, as shown in </w:t>
@@ -1008,19 +1157,41 @@
         <w:pStyle w:val="Caption"/>
         <w:jc w:val="center"/>
       </w:pPr>
-      <w:bookmarkStart w:id="2" w:name="_Ref18672601"/>
+      <w:bookmarkStart w:id="3" w:name="_Ref18672601"/>
       <w:r>
         <w:t xml:space="preserve">Figure </w:t>
       </w:r>
-      <w:fldSimple w:instr=" SEQ Figure \* ARABIC ">
-        <w:r>
-          <w:rPr>
-            <w:noProof/>
-          </w:rPr>
-          <w:t>3</w:t>
-        </w:r>
-      </w:fldSimple>
-      <w:bookmarkEnd w:id="2"/>
+      <w:r>
+        <w:rPr>
+          <w:noProof/>
+        </w:rPr>
+        <w:fldChar w:fldCharType="begin"/>
+      </w:r>
+      <w:r>
+        <w:rPr>
+          <w:noProof/>
+        </w:rPr>
+        <w:instrText xml:space="preserve"> SEQ Figure \* ARABIC </w:instrText>
+      </w:r>
+      <w:r>
+        <w:rPr>
+          <w:noProof/>
+        </w:rPr>
+        <w:fldChar w:fldCharType="separate"/>
+      </w:r>
+      <w:r>
+        <w:rPr>
+          <w:noProof/>
+        </w:rPr>
+        <w:t>3</w:t>
+      </w:r>
+      <w:r>
+        <w:rPr>
+          <w:noProof/>
+        </w:rPr>
+        <w:fldChar w:fldCharType="end"/>
+      </w:r>
+      <w:bookmarkEnd w:id="3"/>
       <w:r>
         <w:t xml:space="preserve">.  Line </w:t>
       </w:r>
@@ -1028,13 +1199,29 @@
         <w:t>11</w:t>
       </w:r>
       <w:r>
-        <w:t xml:space="preserve">: CASE_Filter component type; Line </w:t>
+        <w:t xml:space="preserve">: </w:t>
+      </w:r>
+      <w:proofErr w:type="spellStart"/>
+      <w:r>
+        <w:t>CASE_Filter</w:t>
+      </w:r>
+      <w:proofErr w:type="spellEnd"/>
+      <w:r>
+        <w:t xml:space="preserve"> component type; Line </w:t>
       </w:r>
       <w:r>
         <w:t>24</w:t>
       </w:r>
       <w:r>
-        <w:t>: CASE_Filter component implementation</w:t>
+        <w:t xml:space="preserve">: </w:t>
+      </w:r>
+      <w:proofErr w:type="spellStart"/>
+      <w:r>
+        <w:t>CASE_Filter</w:t>
+      </w:r>
+      <w:proofErr w:type="spellEnd"/>
+      <w:r>
+        <w:t xml:space="preserve"> component implementation</w:t>
       </w:r>
       <w:r>
         <w:t>.</w:t>
@@ -1091,19 +1278,41 @@
         <w:pStyle w:val="Caption"/>
         <w:jc w:val="center"/>
       </w:pPr>
-      <w:bookmarkStart w:id="3" w:name="_Ref18676596"/>
+      <w:bookmarkStart w:id="4" w:name="_Ref18676596"/>
       <w:r>
         <w:t xml:space="preserve">Figure </w:t>
       </w:r>
-      <w:fldSimple w:instr=" SEQ Figure \* ARABIC ">
-        <w:r>
-          <w:rPr>
-            <w:noProof/>
-          </w:rPr>
-          <w:t>4</w:t>
-        </w:r>
-      </w:fldSimple>
-      <w:bookmarkEnd w:id="3"/>
+      <w:r>
+        <w:rPr>
+          <w:noProof/>
+        </w:rPr>
+        <w:fldChar w:fldCharType="begin"/>
+      </w:r>
+      <w:r>
+        <w:rPr>
+          <w:noProof/>
+        </w:rPr>
+        <w:instrText xml:space="preserve"> SEQ Figure \* ARABIC </w:instrText>
+      </w:r>
+      <w:r>
+        <w:rPr>
+          <w:noProof/>
+        </w:rPr>
+        <w:fldChar w:fldCharType="separate"/>
+      </w:r>
+      <w:r>
+        <w:rPr>
+          <w:noProof/>
+        </w:rPr>
+        <w:t>4</w:t>
+      </w:r>
+      <w:r>
+        <w:rPr>
+          <w:noProof/>
+        </w:rPr>
+        <w:fldChar w:fldCharType="end"/>
+      </w:r>
+      <w:bookmarkEnd w:id="4"/>
       <w:r>
         <w:t xml:space="preserve">. </w:t>
       </w:r>
@@ -1215,19 +1424,41 @@
         <w:pStyle w:val="Caption"/>
         <w:jc w:val="center"/>
       </w:pPr>
-      <w:bookmarkStart w:id="4" w:name="_Ref18672826"/>
+      <w:bookmarkStart w:id="5" w:name="_Ref18672826"/>
       <w:r>
         <w:t xml:space="preserve">Figure </w:t>
       </w:r>
-      <w:fldSimple w:instr=" SEQ Figure \* ARABIC ">
-        <w:r>
-          <w:rPr>
-            <w:noProof/>
-          </w:rPr>
-          <w:t>5</w:t>
-        </w:r>
-      </w:fldSimple>
-      <w:bookmarkEnd w:id="4"/>
+      <w:r>
+        <w:rPr>
+          <w:noProof/>
+        </w:rPr>
+        <w:fldChar w:fldCharType="begin"/>
+      </w:r>
+      <w:r>
+        <w:rPr>
+          <w:noProof/>
+        </w:rPr>
+        <w:instrText xml:space="preserve"> SEQ Figure \* ARABIC </w:instrText>
+      </w:r>
+      <w:r>
+        <w:rPr>
+          <w:noProof/>
+        </w:rPr>
+        <w:fldChar w:fldCharType="separate"/>
+      </w:r>
+      <w:r>
+        <w:rPr>
+          <w:noProof/>
+        </w:rPr>
+        <w:t>5</w:t>
+      </w:r>
+      <w:r>
+        <w:rPr>
+          <w:noProof/>
+        </w:rPr>
+        <w:fldChar w:fldCharType="end"/>
+      </w:r>
+      <w:bookmarkEnd w:id="5"/>
       <w:r>
         <w:t>. Adjacent CASE Filter warning.</w:t>
       </w:r>
@@ -1328,19 +1559,41 @@
         <w:pStyle w:val="Caption"/>
         <w:jc w:val="center"/>
       </w:pPr>
-      <w:bookmarkStart w:id="5" w:name="_Ref18678061"/>
+      <w:bookmarkStart w:id="6" w:name="_Ref18678061"/>
       <w:r>
         <w:t xml:space="preserve">Figure </w:t>
       </w:r>
-      <w:fldSimple w:instr=" SEQ Figure \* ARABIC ">
-        <w:r>
-          <w:rPr>
-            <w:noProof/>
-          </w:rPr>
-          <w:t>6</w:t>
-        </w:r>
-      </w:fldSimple>
-      <w:bookmarkEnd w:id="5"/>
+      <w:r>
+        <w:rPr>
+          <w:noProof/>
+        </w:rPr>
+        <w:fldChar w:fldCharType="begin"/>
+      </w:r>
+      <w:r>
+        <w:rPr>
+          <w:noProof/>
+        </w:rPr>
+        <w:instrText xml:space="preserve"> SEQ Figure \* ARABIC </w:instrText>
+      </w:r>
+      <w:r>
+        <w:rPr>
+          <w:noProof/>
+        </w:rPr>
+        <w:fldChar w:fldCharType="separate"/>
+      </w:r>
+      <w:r>
+        <w:rPr>
+          <w:noProof/>
+        </w:rPr>
+        <w:t>6</w:t>
+      </w:r>
+      <w:r>
+        <w:rPr>
+          <w:noProof/>
+        </w:rPr>
+        <w:fldChar w:fldCharType="end"/>
+      </w:r>
+      <w:bookmarkEnd w:id="6"/>
       <w:r>
         <w:t>. Adding an expression to an existing filter.</w:t>
       </w:r>
@@ -1357,12 +1610,21 @@
           <w:sz w:val="20"/>
         </w:rPr>
       </w:pPr>
-      <w:r>
-        <w:rPr>
-          <w:rFonts w:ascii="Courier New" w:hAnsi="Courier New" w:cs="Courier New"/>
-          <w:sz w:val="20"/>
-        </w:rPr>
-        <w:t>guarantee Req00</w:t>
+      <w:proofErr w:type="gramStart"/>
+      <w:r>
+        <w:rPr>
+          <w:rFonts w:ascii="Courier New" w:hAnsi="Courier New" w:cs="Courier New"/>
+          <w:sz w:val="20"/>
+        </w:rPr>
+        <w:t>guarantee</w:t>
+      </w:r>
+      <w:proofErr w:type="gramEnd"/>
+      <w:r>
+        <w:rPr>
+          <w:rFonts w:ascii="Courier New" w:hAnsi="Courier New" w:cs="Courier New"/>
+          <w:sz w:val="20"/>
+        </w:rPr>
+        <w:t xml:space="preserve"> Req00</w:t>
       </w:r>
       <w:r>
         <w:rPr>
@@ -1376,7 +1638,23 @@
           <w:rFonts w:ascii="Courier New" w:hAnsi="Courier New" w:cs="Courier New"/>
           <w:sz w:val="20"/>
         </w:rPr>
-        <w:t xml:space="preserve">_Filter "The FlightPlanner shall only receive well-formed </w:t>
+        <w:t xml:space="preserve">_Filter "The </w:t>
+      </w:r>
+      <w:proofErr w:type="spellStart"/>
+      <w:r>
+        <w:rPr>
+          <w:rFonts w:ascii="Courier New" w:hAnsi="Courier New" w:cs="Courier New"/>
+          <w:sz w:val="20"/>
+        </w:rPr>
+        <w:t>FlightPlanner</w:t>
+      </w:r>
+      <w:proofErr w:type="spellEnd"/>
+      <w:r>
+        <w:rPr>
+          <w:rFonts w:ascii="Courier New" w:hAnsi="Courier New" w:cs="Courier New"/>
+          <w:sz w:val="20"/>
+        </w:rPr>
+        <w:t xml:space="preserve"> shall only receive well-formed </w:t>
       </w:r>
       <w:r>
         <w:rPr>
@@ -1392,6 +1670,7 @@
         </w:rPr>
         <w:t xml:space="preserve">" : </w:t>
       </w:r>
+      <w:proofErr w:type="spellStart"/>
       <w:r>
         <w:rPr>
           <w:rFonts w:ascii="Courier New" w:hAnsi="Courier New" w:cs="Courier New"/>
@@ -1399,12 +1678,21 @@
         </w:rPr>
         <w:t>good_pattern</w:t>
       </w:r>
-      <w:r>
-        <w:rPr>
-          <w:rFonts w:ascii="Courier New" w:hAnsi="Courier New" w:cs="Courier New"/>
-          <w:sz w:val="20"/>
-        </w:rPr>
-        <w:t>(filter_out</w:t>
+      <w:proofErr w:type="spellEnd"/>
+      <w:r>
+        <w:rPr>
+          <w:rFonts w:ascii="Courier New" w:hAnsi="Courier New" w:cs="Courier New"/>
+          <w:sz w:val="20"/>
+        </w:rPr>
+        <w:t>(</w:t>
+      </w:r>
+      <w:proofErr w:type="spellStart"/>
+      <w:r>
+        <w:rPr>
+          <w:rFonts w:ascii="Courier New" w:hAnsi="Courier New" w:cs="Courier New"/>
+          <w:sz w:val="20"/>
+        </w:rPr>
+        <w:t>filter_out</w:t>
       </w:r>
       <w:r>
         <w:rPr>
@@ -1413,6 +1701,7 @@
         </w:rPr>
         <w:t>.payload.pattern</w:t>
       </w:r>
+      <w:proofErr w:type="spellEnd"/>
       <w:r>
         <w:rPr>
           <w:rFonts w:ascii="Courier New" w:hAnsi="Courier New" w:cs="Courier New"/>
@@ -1504,19 +1793,41 @@
         <w:pStyle w:val="Caption"/>
         <w:jc w:val="center"/>
       </w:pPr>
-      <w:bookmarkStart w:id="6" w:name="_Ref18681134"/>
+      <w:bookmarkStart w:id="7" w:name="_Ref18681134"/>
       <w:r>
         <w:t xml:space="preserve">Figure </w:t>
       </w:r>
-      <w:fldSimple w:instr=" SEQ Figure \* ARABIC ">
-        <w:r>
-          <w:rPr>
-            <w:noProof/>
-          </w:rPr>
-          <w:t>7</w:t>
-        </w:r>
-      </w:fldSimple>
-      <w:bookmarkEnd w:id="6"/>
+      <w:r>
+        <w:rPr>
+          <w:noProof/>
+        </w:rPr>
+        <w:fldChar w:fldCharType="begin"/>
+      </w:r>
+      <w:r>
+        <w:rPr>
+          <w:noProof/>
+        </w:rPr>
+        <w:instrText xml:space="preserve"> SEQ Figure \* ARABIC </w:instrText>
+      </w:r>
+      <w:r>
+        <w:rPr>
+          <w:noProof/>
+        </w:rPr>
+        <w:fldChar w:fldCharType="separate"/>
+      </w:r>
+      <w:r>
+        <w:rPr>
+          <w:noProof/>
+        </w:rPr>
+        <w:t>7</w:t>
+      </w:r>
+      <w:r>
+        <w:rPr>
+          <w:noProof/>
+        </w:rPr>
+        <w:fldChar w:fldCharType="end"/>
+      </w:r>
+      <w:bookmarkEnd w:id="7"/>
       <w:r>
         <w:t>. Compound filter.</w:t>
       </w:r>
@@ -1533,6 +1844,7 @@
       <w:r>
         <w:t xml:space="preserve">If an implementation language is specified, it will be included as the </w:t>
       </w:r>
+      <w:proofErr w:type="spellStart"/>
       <w:r>
         <w:rPr>
           <w:rFonts w:ascii="Courier New" w:hAnsi="Courier New" w:cs="Courier New"/>
@@ -1545,6 +1857,7 @@
         </w:rPr>
         <w:t>ies</w:t>
       </w:r>
+      <w:proofErr w:type="spellEnd"/>
       <w:r>
         <w:rPr>
           <w:rFonts w:ascii="Courier New" w:hAnsi="Courier New" w:cs="Courier New"/>
@@ -1587,12 +1900,20 @@
       <w:r>
         <w:t xml:space="preserve">).  For filter synthesis using SPLAT, two other properties are necessary.  The </w:t>
       </w:r>
+      <w:proofErr w:type="spellStart"/>
       <w:r>
         <w:rPr>
           <w:rFonts w:ascii="Courier New" w:hAnsi="Courier New" w:cs="Courier New"/>
         </w:rPr>
         <w:lastRenderedPageBreak/>
-        <w:t>CASE_Properties::COMP_TYPE =&gt; FILTER</w:t>
+        <w:t>CASE_Properties</w:t>
+      </w:r>
+      <w:proofErr w:type="spellEnd"/>
+      <w:r>
+        <w:rPr>
+          <w:rFonts w:ascii="Courier New" w:hAnsi="Courier New" w:cs="Courier New"/>
+        </w:rPr>
+        <w:t>::COMP_TYPE =&gt; FILTER</w:t>
       </w:r>
       <w:r>
         <w:rPr>
@@ -1603,11 +1924,19 @@
       <w:r>
         <w:t xml:space="preserve">property association indicates that the component is a CASE Filter.  The </w:t>
       </w:r>
-      <w:r>
-        <w:rPr>
-          <w:rFonts w:ascii="Courier New" w:hAnsi="Courier New" w:cs="Courier New"/>
-        </w:rPr>
-        <w:t>CASE_Properties::COMP_SPEC</w:t>
+      <w:proofErr w:type="spellStart"/>
+      <w:r>
+        <w:rPr>
+          <w:rFonts w:ascii="Courier New" w:hAnsi="Courier New" w:cs="Courier New"/>
+        </w:rPr>
+        <w:t>CASE_Properties</w:t>
+      </w:r>
+      <w:proofErr w:type="spellEnd"/>
+      <w:r>
+        <w:rPr>
+          <w:rFonts w:ascii="Courier New" w:hAnsi="Courier New" w:cs="Courier New"/>
+        </w:rPr>
+        <w:t>::COMP_SPEC</w:t>
       </w:r>
       <w:r>
         <w:t xml:space="preserve"> property association lists the AGREE specification IDs of the guarantee statements that </w:t>
@@ -1660,26 +1989,54 @@
       <w:r>
         <w:t xml:space="preserve"> specification of these two statements, </w:t>
       </w:r>
-      <w:r>
-        <w:rPr>
-          <w:rFonts w:ascii="Courier New" w:hAnsi="Courier New" w:cs="Courier New"/>
-        </w:rPr>
-        <w:t>good_map()</w:t>
+      <w:proofErr w:type="spellStart"/>
+      <w:r>
+        <w:rPr>
+          <w:rFonts w:ascii="Courier New" w:hAnsi="Courier New" w:cs="Courier New"/>
+        </w:rPr>
+        <w:t>good_</w:t>
+      </w:r>
+      <w:proofErr w:type="gramStart"/>
+      <w:r>
+        <w:rPr>
+          <w:rFonts w:ascii="Courier New" w:hAnsi="Courier New" w:cs="Courier New"/>
+        </w:rPr>
+        <w:t>map</w:t>
+      </w:r>
+      <w:proofErr w:type="spellEnd"/>
+      <w:r>
+        <w:rPr>
+          <w:rFonts w:ascii="Courier New" w:hAnsi="Courier New" w:cs="Courier New"/>
+        </w:rPr>
+        <w:t>(</w:t>
+      </w:r>
+      <w:proofErr w:type="gramEnd"/>
+      <w:r>
+        <w:rPr>
+          <w:rFonts w:ascii="Courier New" w:hAnsi="Courier New" w:cs="Courier New"/>
+        </w:rPr>
+        <w:t>)</w:t>
       </w:r>
       <w:r>
         <w:t xml:space="preserve"> and </w:t>
       </w:r>
-      <w:r>
-        <w:rPr>
-          <w:rFonts w:ascii="Courier New" w:hAnsi="Courier New" w:cs="Courier New"/>
-        </w:rPr>
-        <w:t>good_pattern()</w:t>
+      <w:proofErr w:type="spellStart"/>
+      <w:r>
+        <w:rPr>
+          <w:rFonts w:ascii="Courier New" w:hAnsi="Courier New" w:cs="Courier New"/>
+        </w:rPr>
+        <w:t>good_pattern</w:t>
+      </w:r>
+      <w:proofErr w:type="spellEnd"/>
+      <w:r>
+        <w:rPr>
+          <w:rFonts w:ascii="Courier New" w:hAnsi="Courier New" w:cs="Courier New"/>
+        </w:rPr>
+        <w:t>()</w:t>
       </w:r>
       <w:r>
         <w:t>, provide the definition of well-formedness for the filter.</w:t>
       </w:r>
-      <w:bookmarkStart w:id="7" w:name="_GoBack"/>
-      <w:bookmarkEnd w:id="7"/>
     </w:p>
     <w:sectPr>
       <w:pgSz w:w="12240" w:h="15840"/>
@@ -2817,7 +3174,7 @@
 </file>
 
 <file path=customXml/itemProps1.xml><?xml version="1.0" encoding="utf-8"?>
-<ds:datastoreItem xmlns:ds="http://schemas.openxmlformats.org/officeDocument/2006/customXml" ds:itemID="{27180A54-27DF-4540-928B-76BBAE833119}">
+<ds:datastoreItem xmlns:ds="http://schemas.openxmlformats.org/officeDocument/2006/customXml" ds:itemID="{283707D3-A915-4D4D-AA68-9833025987D6}">
   <ds:schemaRefs>
     <ds:schemaRef ds:uri="http://schemas.openxmlformats.org/officeDocument/2006/bibliography"/>
   </ds:schemaRefs>

</xml_diff>

<commit_message>
update model transform test models and documentation
</commit_message>
<xml_diff>
--- a/TA2/Model Transformations/Filter/Collins CASE TA2 Filter Transform.docx
+++ b/TA2/Model Transformations/Filter/Collins CASE TA2 Filter Transform.docx
@@ -672,6 +672,9 @@
       <w:r>
         <w:t>.</w:t>
       </w:r>
+      <w:r>
+        <w:t xml:space="preserve"> Initial model.</w:t>
+      </w:r>
     </w:p>
     <w:p>
       <w:r>
@@ -774,10 +777,7 @@
         <w:t>5</w:t>
       </w:r>
       <w:r>
-        <w:t xml:space="preserve">).  </w:t>
-      </w:r>
-      <w:r>
-        <w:t xml:space="preserve">Note that currently the transformation can only be applied from within the OSATE text editor (future versions will enable applying the transformation from within the graphical editor).  In the main </w:t>
+        <w:t xml:space="preserve">).  Note that currently the transformation can only be applied from within the OSATE text editor (future versions will enable applying the transformation from within the graphical editor).  In the main </w:t>
       </w:r>
       <w:proofErr w:type="spellStart"/>
       <w:r>
@@ -888,14 +888,36 @@
       <w:r>
         <w:t xml:space="preserve">Figure </w:t>
       </w:r>
-      <w:fldSimple w:instr=" SEQ Figure \* ARABIC ">
-        <w:r>
-          <w:rPr>
-            <w:noProof/>
-          </w:rPr>
-          <w:t>2</w:t>
-        </w:r>
-      </w:fldSimple>
+      <w:r>
+        <w:rPr>
+          <w:noProof/>
+        </w:rPr>
+        <w:fldChar w:fldCharType="begin"/>
+      </w:r>
+      <w:r>
+        <w:rPr>
+          <w:noProof/>
+        </w:rPr>
+        <w:instrText xml:space="preserve"> SEQ Figure \* ARABIC </w:instrText>
+      </w:r>
+      <w:r>
+        <w:rPr>
+          <w:noProof/>
+        </w:rPr>
+        <w:fldChar w:fldCharType="separate"/>
+      </w:r>
+      <w:r>
+        <w:rPr>
+          <w:noProof/>
+        </w:rPr>
+        <w:t>2</w:t>
+      </w:r>
+      <w:r>
+        <w:rPr>
+          <w:noProof/>
+        </w:rPr>
+        <w:fldChar w:fldCharType="end"/>
+      </w:r>
       <w:bookmarkEnd w:id="1"/>
       <w:r>
         <w:t>. Add Filter wizard</w:t>
@@ -1014,13 +1036,7 @@
         </w:rPr>
       </w:pPr>
       <w:r>
-        <w:t xml:space="preserve">In the </w:t>
-      </w:r>
-      <w:r>
-        <w:t>producer-consumer</w:t>
-      </w:r>
-      <w:r>
-        <w:t xml:space="preserve"> example,</w:t>
+        <w:t>In the producer-consumer example,</w:t>
       </w:r>
       <w:r>
         <w:t xml:space="preserve"> we want to make sure a coordinate’s latitude and longitude values are within the appropriate range.  T</w:t>
@@ -1282,14 +1298,36 @@
       <w:r>
         <w:t xml:space="preserve">Figure </w:t>
       </w:r>
-      <w:fldSimple w:instr=" SEQ Figure \* ARABIC ">
-        <w:r>
-          <w:rPr>
-            <w:noProof/>
-          </w:rPr>
-          <w:t>3</w:t>
-        </w:r>
-      </w:fldSimple>
+      <w:r>
+        <w:rPr>
+          <w:noProof/>
+        </w:rPr>
+        <w:fldChar w:fldCharType="begin"/>
+      </w:r>
+      <w:r>
+        <w:rPr>
+          <w:noProof/>
+        </w:rPr>
+        <w:instrText xml:space="preserve"> SEQ Figure \* ARABIC </w:instrText>
+      </w:r>
+      <w:r>
+        <w:rPr>
+          <w:noProof/>
+        </w:rPr>
+        <w:fldChar w:fldCharType="separate"/>
+      </w:r>
+      <w:r>
+        <w:rPr>
+          <w:noProof/>
+        </w:rPr>
+        <w:t>3</w:t>
+      </w:r>
+      <w:r>
+        <w:rPr>
+          <w:noProof/>
+        </w:rPr>
+        <w:fldChar w:fldCharType="end"/>
+      </w:r>
       <w:bookmarkEnd w:id="2"/>
       <w:r>
         <w:t xml:space="preserve">. </w:t>
@@ -1382,14 +1420,36 @@
       <w:r>
         <w:t xml:space="preserve">Figure </w:t>
       </w:r>
-      <w:fldSimple w:instr=" SEQ Figure \* ARABIC ">
-        <w:r>
-          <w:rPr>
-            <w:noProof/>
-          </w:rPr>
-          <w:t>4</w:t>
-        </w:r>
-      </w:fldSimple>
+      <w:r>
+        <w:rPr>
+          <w:noProof/>
+        </w:rPr>
+        <w:fldChar w:fldCharType="begin"/>
+      </w:r>
+      <w:r>
+        <w:rPr>
+          <w:noProof/>
+        </w:rPr>
+        <w:instrText xml:space="preserve"> SEQ Figure \* ARABIC </w:instrText>
+      </w:r>
+      <w:r>
+        <w:rPr>
+          <w:noProof/>
+        </w:rPr>
+        <w:fldChar w:fldCharType="separate"/>
+      </w:r>
+      <w:r>
+        <w:rPr>
+          <w:noProof/>
+        </w:rPr>
+        <w:t>4</w:t>
+      </w:r>
+      <w:r>
+        <w:rPr>
+          <w:noProof/>
+        </w:rPr>
+        <w:fldChar w:fldCharType="end"/>
+      </w:r>
       <w:bookmarkEnd w:id="3"/>
       <w:r>
         <w:t xml:space="preserve">.  </w:t>
@@ -2227,31 +2287,7 @@
       </w:r>
       <w:proofErr w:type="spellEnd"/>
       <w:r>
-        <w:t xml:space="preserve">.  Note that currently, SPLAT can only be run on Linux.  </w:t>
-      </w:r>
-      <w:r>
-        <w:t>SPLAT will run in the background, but status information will appear in the console at the</w:t>
-      </w:r>
-      <w:r>
-        <w:t xml:space="preserve"> </w:t>
-      </w:r>
-      <w:r>
-        <w:t xml:space="preserve">bottom of the OSATE environment. The line </w:t>
-      </w:r>
-      <w:r>
-        <w:t>“</w:t>
-      </w:r>
-      <w:r>
-        <w:t>Done with HOL proof of filter properties.</w:t>
-      </w:r>
-      <w:r>
-        <w:t>” i</w:t>
-      </w:r>
-      <w:r>
-        <w:t>ndicates that SPLAT has completed</w:t>
-      </w:r>
-      <w:r>
-        <w:t xml:space="preserve"> (see </w:t>
+        <w:t xml:space="preserve">.  Note that currently, SPLAT can only be run on Linux.  SPLAT will run in the background, but status information will appear in the console at the bottom of the OSATE environment. The line “Done with HOL proof of filter properties.” indicates that SPLAT has completed (see </w:t>
       </w:r>
       <w:r>
         <w:fldChar w:fldCharType="begin"/>
@@ -2275,10 +2311,7 @@
         <w:fldChar w:fldCharType="end"/>
       </w:r>
       <w:r>
-        <w:t>)</w:t>
-      </w:r>
-      <w:r>
-        <w:t>.</w:t>
+        <w:t>).</w:t>
       </w:r>
     </w:p>
     <w:p>
@@ -2336,14 +2369,36 @@
       <w:r>
         <w:t xml:space="preserve">Figure </w:t>
       </w:r>
-      <w:fldSimple w:instr=" SEQ Figure \* ARABIC ">
-        <w:r>
-          <w:rPr>
-            <w:noProof/>
-          </w:rPr>
-          <w:t>8</w:t>
-        </w:r>
-      </w:fldSimple>
+      <w:r>
+        <w:rPr>
+          <w:noProof/>
+        </w:rPr>
+        <w:fldChar w:fldCharType="begin"/>
+      </w:r>
+      <w:r>
+        <w:rPr>
+          <w:noProof/>
+        </w:rPr>
+        <w:instrText xml:space="preserve"> SEQ Figure \* ARABIC </w:instrText>
+      </w:r>
+      <w:r>
+        <w:rPr>
+          <w:noProof/>
+        </w:rPr>
+        <w:fldChar w:fldCharType="separate"/>
+      </w:r>
+      <w:r>
+        <w:rPr>
+          <w:noProof/>
+        </w:rPr>
+        <w:t>8</w:t>
+      </w:r>
+      <w:r>
+        <w:rPr>
+          <w:noProof/>
+        </w:rPr>
+        <w:fldChar w:fldCharType="end"/>
+      </w:r>
       <w:bookmarkEnd w:id="7"/>
       <w:r>
         <w:t>. SPLAT status.</w:t>
@@ -2351,46 +2406,7 @@
     </w:p>
     <w:p>
       <w:r>
-        <w:t>If</w:t>
-      </w:r>
-      <w:r>
-        <w:t xml:space="preserve"> SPLAT r</w:t>
-      </w:r>
-      <w:r>
-        <w:t>u</w:t>
-      </w:r>
-      <w:r>
-        <w:t>n</w:t>
-      </w:r>
-      <w:r>
-        <w:t>s</w:t>
-      </w:r>
-      <w:r>
-        <w:t xml:space="preserve"> successfully</w:t>
-      </w:r>
-      <w:r>
-        <w:t xml:space="preserve">, </w:t>
-      </w:r>
-      <w:r>
-        <w:t>the directory containing the</w:t>
-      </w:r>
-      <w:r>
-        <w:t xml:space="preserve"> </w:t>
-      </w:r>
-      <w:r>
-        <w:t xml:space="preserve">TA2 tool executable </w:t>
-      </w:r>
-      <w:r>
-        <w:t xml:space="preserve">will contain four </w:t>
-      </w:r>
-      <w:r>
-        <w:t>new files</w:t>
-      </w:r>
-      <w:r>
-        <w:t xml:space="preserve"> for each filter component in the model</w:t>
-      </w:r>
-      <w:r>
-        <w:t>:</w:t>
+        <w:t>If SPLAT runs successfully, the directory containing the TA2 tool executable will contain four new files for each filter component in the model:</w:t>
       </w:r>
     </w:p>
     <w:p>
@@ -2402,16 +2418,7 @@
         </w:numPr>
       </w:pPr>
       <w:r>
-        <w:t>&lt;Package Name&gt;</w:t>
-      </w:r>
-      <w:r>
-        <w:t>_</w:t>
-      </w:r>
-      <w:r>
-        <w:t>&lt;Filter Name&gt;</w:t>
-      </w:r>
-      <w:r>
-        <w:t>.c</w:t>
+        <w:t>&lt;Package Name&gt;_&lt;Filter Name&gt;.c</w:t>
       </w:r>
     </w:p>
     <w:p>
@@ -2423,10 +2430,7 @@
         </w:numPr>
       </w:pPr>
       <w:r>
-        <w:t>&lt;Package Name&gt;</w:t>
-      </w:r>
-      <w:r>
-        <w:t>Theory.dat</w:t>
+        <w:t>&lt;Package Name&gt;Theory.dat</w:t>
       </w:r>
     </w:p>
     <w:p>
@@ -2465,19 +2469,7 @@
     </w:p>
     <w:p>
       <w:r>
-        <w:t>A test harness can be placed around the c file to input strings of a specific length. The output</w:t>
-      </w:r>
-      <w:r>
-        <w:t xml:space="preserve"> </w:t>
-      </w:r>
-      <w:r>
-        <w:t>will be a true/false value that indicates whether the input string is well-formed or not, according</w:t>
-      </w:r>
-      <w:r>
-        <w:t xml:space="preserve"> </w:t>
-      </w:r>
-      <w:r>
-        <w:t>to the filter specification.</w:t>
+        <w:t>A test harness can be placed around the c file to input strings of a specific length. The output will be a true/false value that indicates whether the input string is well-formed or not, according to the filter specification.</w:t>
       </w:r>
     </w:p>
     <w:p>
@@ -2591,14 +2583,36 @@
       <w:r>
         <w:t xml:space="preserve">Figure </w:t>
       </w:r>
-      <w:fldSimple w:instr=" SEQ Figure \* ARABIC ">
-        <w:r>
-          <w:rPr>
-            <w:noProof/>
-          </w:rPr>
-          <w:t>9</w:t>
-        </w:r>
-      </w:fldSimple>
+      <w:r>
+        <w:rPr>
+          <w:noProof/>
+        </w:rPr>
+        <w:fldChar w:fldCharType="begin"/>
+      </w:r>
+      <w:r>
+        <w:rPr>
+          <w:noProof/>
+        </w:rPr>
+        <w:instrText xml:space="preserve"> SEQ Figure \* ARABIC </w:instrText>
+      </w:r>
+      <w:r>
+        <w:rPr>
+          <w:noProof/>
+        </w:rPr>
+        <w:fldChar w:fldCharType="separate"/>
+      </w:r>
+      <w:r>
+        <w:rPr>
+          <w:noProof/>
+        </w:rPr>
+        <w:t>9</w:t>
+      </w:r>
+      <w:r>
+        <w:rPr>
+          <w:noProof/>
+        </w:rPr>
+        <w:fldChar w:fldCharType="end"/>
+      </w:r>
       <w:bookmarkEnd w:id="8"/>
       <w:r>
         <w:t>. Requirement imported from a TA1 tool.</w:t>
@@ -2606,7 +2620,75 @@
     </w:p>
     <w:p>
       <w:r>
-        <w:t xml:space="preserve">Initially, there is not much for Resolute to check because the requirement hasn’t yet been addressed in the design.  All Resolute can do in this example is check that AGREE analysis was performed.  Once the Filter transform is applied, the requirement is updated with additional check to make that reflect the addition of a filter component, as shown in </w:t>
+        <w:t>Initially, there is not much for Resolute to check because the requirement hasn’t yet been addressed in the design.  All Resolute can do in this example is check that AGREE analysis was performed.</w:t>
+      </w:r>
+      <w:r>
+        <w:t xml:space="preserve">  Note that Resolute uses a separate plugin called </w:t>
+      </w:r>
+      <w:proofErr w:type="spellStart"/>
+      <w:r>
+        <w:t>AgreeCheck</w:t>
+      </w:r>
+      <w:proofErr w:type="spellEnd"/>
+      <w:r>
+        <w:t xml:space="preserve"> to determine if AGREE analysis was performed.  </w:t>
+      </w:r>
+      <w:proofErr w:type="spellStart"/>
+      <w:r>
+        <w:t>AgreeCheck</w:t>
+      </w:r>
+      <w:proofErr w:type="spellEnd"/>
+      <w:r>
+        <w:t xml:space="preserve"> is included with Resolute, but requires initial user configuration.  </w:t>
+      </w:r>
+      <w:r>
+        <w:t xml:space="preserve">In order to successfully use </w:t>
+      </w:r>
+      <w:proofErr w:type="spellStart"/>
+      <w:r>
+        <w:t>AgreeCheck</w:t>
+      </w:r>
+      <w:proofErr w:type="spellEnd"/>
+      <w:r>
+        <w:t xml:space="preserve">, "Generate property analysis log" must be checked in the AGREE Analysis preferences, and a log file pathname must be specified.  The AGREE Analysis preferences can be accessed by selecting </w:t>
+      </w:r>
+      <w:r>
+        <w:lastRenderedPageBreak/>
+        <w:t xml:space="preserve">Window → Preferences from the main menu, expanding the Agree node on the left-hand side of the preference window, and selecting Analysis. </w:t>
+      </w:r>
+      <w:r>
+        <w:t xml:space="preserve">  </w:t>
+      </w:r>
+    </w:p>
+    <w:p>
+      <w:r>
+        <w:t xml:space="preserve">Once the Filter transform is applied, the requirement is updated with </w:t>
+      </w:r>
+      <w:r>
+        <w:t xml:space="preserve">an </w:t>
+      </w:r>
+      <w:r>
+        <w:t>additional check to make</w:t>
+      </w:r>
+      <w:r>
+        <w:t>, which</w:t>
+      </w:r>
+      <w:r>
+        <w:t xml:space="preserve"> reflect</w:t>
+      </w:r>
+      <w:r>
+        <w:t>s</w:t>
+      </w:r>
+      <w:r>
+        <w:t xml:space="preserve"> the addition of </w:t>
+      </w:r>
+      <w:r>
+        <w:t xml:space="preserve">the </w:t>
+      </w:r>
+      <w:bookmarkStart w:id="9" w:name="_GoBack"/>
+      <w:bookmarkEnd w:id="9"/>
+      <w:r>
+        <w:t xml:space="preserve">filter component, as shown in </w:t>
       </w:r>
       <w:r>
         <w:fldChar w:fldCharType="begin"/>
@@ -2684,26 +2766,47 @@
         <w:pStyle w:val="Caption"/>
         <w:jc w:val="center"/>
       </w:pPr>
-      <w:bookmarkStart w:id="9" w:name="_Ref19191315"/>
+      <w:bookmarkStart w:id="10" w:name="_Ref19191315"/>
       <w:r>
         <w:t xml:space="preserve">Figure </w:t>
       </w:r>
-      <w:fldSimple w:instr=" SEQ Figure \* ARABIC ">
-        <w:r>
-          <w:rPr>
-            <w:noProof/>
-          </w:rPr>
-          <w:t>10</w:t>
-        </w:r>
-      </w:fldSimple>
-      <w:bookmarkEnd w:id="9"/>
+      <w:r>
+        <w:rPr>
+          <w:noProof/>
+        </w:rPr>
+        <w:fldChar w:fldCharType="begin"/>
+      </w:r>
+      <w:r>
+        <w:rPr>
+          <w:noProof/>
+        </w:rPr>
+        <w:instrText xml:space="preserve"> SEQ Figure \* ARABIC </w:instrText>
+      </w:r>
+      <w:r>
+        <w:rPr>
+          <w:noProof/>
+        </w:rPr>
+        <w:fldChar w:fldCharType="separate"/>
+      </w:r>
+      <w:r>
+        <w:rPr>
+          <w:noProof/>
+        </w:rPr>
+        <w:t>10</w:t>
+      </w:r>
+      <w:r>
+        <w:rPr>
+          <w:noProof/>
+        </w:rPr>
+        <w:fldChar w:fldCharType="end"/>
+      </w:r>
+      <w:bookmarkEnd w:id="10"/>
       <w:r>
         <w:t>. Modified requirement after Filter transform.</w:t>
       </w:r>
     </w:p>
     <w:p>
       <w:r>
-        <w:lastRenderedPageBreak/>
         <w:t xml:space="preserve">The addition of the </w:t>
       </w:r>
       <w:proofErr w:type="spellStart"/>
@@ -2834,7 +2937,10 @@
         <w:t>()</w:t>
       </w:r>
       <w:r>
-        <w:t xml:space="preserve"> – Checks that there are not connections in the model that bypass the filter</w:t>
+        <w:t xml:space="preserve"> – Checks that there are no</w:t>
+      </w:r>
+      <w:r>
+        <w:t xml:space="preserve"> connections in the model that bypass the filter</w:t>
       </w:r>
     </w:p>
     <w:p>
@@ -2973,19 +3079,41 @@
         <w:pStyle w:val="Caption"/>
         <w:jc w:val="center"/>
       </w:pPr>
-      <w:bookmarkStart w:id="10" w:name="_Ref19191780"/>
+      <w:bookmarkStart w:id="11" w:name="_Ref19191780"/>
       <w:r>
         <w:t xml:space="preserve">Figure </w:t>
       </w:r>
-      <w:fldSimple w:instr=" SEQ Figure \* ARABIC ">
-        <w:r>
-          <w:rPr>
-            <w:noProof/>
-          </w:rPr>
-          <w:t>11</w:t>
-        </w:r>
-      </w:fldSimple>
-      <w:bookmarkEnd w:id="10"/>
+      <w:r>
+        <w:rPr>
+          <w:noProof/>
+        </w:rPr>
+        <w:fldChar w:fldCharType="begin"/>
+      </w:r>
+      <w:r>
+        <w:rPr>
+          <w:noProof/>
+        </w:rPr>
+        <w:instrText xml:space="preserve"> SEQ Figure \* ARABIC </w:instrText>
+      </w:r>
+      <w:r>
+        <w:rPr>
+          <w:noProof/>
+        </w:rPr>
+        <w:fldChar w:fldCharType="separate"/>
+      </w:r>
+      <w:r>
+        <w:rPr>
+          <w:noProof/>
+        </w:rPr>
+        <w:t>11</w:t>
+      </w:r>
+      <w:r>
+        <w:rPr>
+          <w:noProof/>
+        </w:rPr>
+        <w:fldChar w:fldCharType="end"/>
+      </w:r>
+      <w:bookmarkEnd w:id="11"/>
       <w:r>
         <w:t xml:space="preserve">.  </w:t>
       </w:r>
@@ -3038,8 +3166,6 @@
       <w:r>
         <w:fldChar w:fldCharType="end"/>
       </w:r>
-      <w:bookmarkStart w:id="11" w:name="_GoBack"/>
-      <w:bookmarkEnd w:id="11"/>
       <w:r>
         <w:t>.</w:t>
       </w:r>
@@ -3099,14 +3225,36 @@
       <w:r>
         <w:t xml:space="preserve">Figure </w:t>
       </w:r>
-      <w:fldSimple w:instr=" SEQ Figure \* ARABIC ">
-        <w:r>
-          <w:rPr>
-            <w:noProof/>
-          </w:rPr>
-          <w:t>12</w:t>
-        </w:r>
-      </w:fldSimple>
+      <w:r>
+        <w:rPr>
+          <w:noProof/>
+        </w:rPr>
+        <w:fldChar w:fldCharType="begin"/>
+      </w:r>
+      <w:r>
+        <w:rPr>
+          <w:noProof/>
+        </w:rPr>
+        <w:instrText xml:space="preserve"> SEQ Figure \* ARABIC </w:instrText>
+      </w:r>
+      <w:r>
+        <w:rPr>
+          <w:noProof/>
+        </w:rPr>
+        <w:fldChar w:fldCharType="separate"/>
+      </w:r>
+      <w:r>
+        <w:rPr>
+          <w:noProof/>
+        </w:rPr>
+        <w:t>12</w:t>
+      </w:r>
+      <w:r>
+        <w:rPr>
+          <w:noProof/>
+        </w:rPr>
+        <w:fldChar w:fldCharType="end"/>
+      </w:r>
       <w:bookmarkEnd w:id="12"/>
       <w:r>
         <w:t>.  A passing Resolute analysis.</w:t>
@@ -4143,6 +4291,7 @@
   <w:style w:type="character" w:default="1" w:styleId="DefaultParagraphFont">
     <w:name w:val="Default Paragraph Font"/>
     <w:uiPriority w:val="1"/>
+    <w:semiHidden/>
     <w:unhideWhenUsed/>
   </w:style>
   <w:style w:type="table" w:default="1" w:styleId="TableNormal">
@@ -4568,7 +4717,7 @@
 </file>
 
 <file path=customXml/itemProps1.xml><?xml version="1.0" encoding="utf-8"?>
-<ds:datastoreItem xmlns:ds="http://schemas.openxmlformats.org/officeDocument/2006/customXml" ds:itemID="{7481EB47-49AA-43C8-BDED-04EAD4171A78}">
+<ds:datastoreItem xmlns:ds="http://schemas.openxmlformats.org/officeDocument/2006/customXml" ds:itemID="{F2E81985-DB30-4696-940C-32CB286E1615}">
   <ds:schemaRefs>
     <ds:schemaRef ds:uri="http://schemas.openxmlformats.org/officeDocument/2006/bibliography"/>
   </ds:schemaRefs>

</xml_diff>

<commit_message>
updated filter transform example to reflect minor change to resolute connection reference
</commit_message>
<xml_diff>
--- a/TA2/Model Transformations/Filter/Collins CASE TA2 Filter Transform.docx
+++ b/TA2/Model Transformations/Filter/Collins CASE TA2 Filter Transform.docx
@@ -728,13 +728,24 @@
         <w:t xml:space="preserve"> a filter component</w:t>
       </w:r>
       <w:r>
-        <w:t xml:space="preserve"> that has the same type as the component it connects to, with two exceptions.  </w:t>
+        <w:t xml:space="preserve"> that has the same type as the component it connects to, with two exceptions</w:t>
+      </w:r>
+      <w:r>
+        <w:t>:</w:t>
+      </w:r>
+      <w:r>
+        <w:t xml:space="preserve"> </w:t>
       </w:r>
       <w:r>
         <w:t xml:space="preserve">(1) </w:t>
       </w:r>
-      <w:r>
-        <w:t xml:space="preserve">If the destination component is a thread group, the filter will be a thread.  </w:t>
+      <w:proofErr w:type="gramStart"/>
+      <w:r>
+        <w:t>If</w:t>
+      </w:r>
+      <w:proofErr w:type="gramEnd"/>
+      <w:r>
+        <w:t xml:space="preserve"> the destination component is a thread group, the filter will be a thread.  </w:t>
       </w:r>
       <w:r>
         <w:t xml:space="preserve">(2) </w:t>
@@ -1122,23 +1133,7 @@
           <w:rFonts w:ascii="Courier New" w:hAnsi="Courier New" w:cs="Courier New"/>
           <w:sz w:val="20"/>
         </w:rPr>
-        <w:t xml:space="preserve"> "The Consumer shall only </w:t>
-      </w:r>
-      <w:proofErr w:type="spellStart"/>
-      <w:r>
-        <w:rPr>
-          <w:rFonts w:ascii="Courier New" w:hAnsi="Courier New" w:cs="Courier New"/>
-          <w:sz w:val="20"/>
-        </w:rPr>
-        <w:t>received</w:t>
-      </w:r>
-      <w:proofErr w:type="spellEnd"/>
-      <w:r>
-        <w:rPr>
-          <w:rFonts w:ascii="Courier New" w:hAnsi="Courier New" w:cs="Courier New"/>
-          <w:sz w:val="20"/>
-        </w:rPr>
-        <w:t xml:space="preserve"> well-formed </w:t>
+        <w:t xml:space="preserve"> "The Consumer shall only receive well-formed </w:t>
       </w:r>
       <w:proofErr w:type="spellStart"/>
       <w:r>
@@ -1375,10 +1370,10 @@
           <w:noProof/>
         </w:rPr>
         <w:drawing>
-          <wp:inline distT="0" distB="0" distL="0" distR="0" wp14:anchorId="79AEB68B" wp14:editId="40309B4A">
-            <wp:extent cx="5943600" cy="1624330"/>
+          <wp:inline distT="0" distB="0" distL="0" distR="0" wp14:anchorId="4A770DFB" wp14:editId="3083A2C3">
+            <wp:extent cx="5943600" cy="1562735"/>
             <wp:effectExtent l="0" t="0" r="0" b="0"/>
-            <wp:docPr id="7" name="Picture 7"/>
+            <wp:docPr id="2" name="Picture 2"/>
             <wp:cNvGraphicFramePr>
               <a:graphicFrameLocks xmlns:a="http://schemas.openxmlformats.org/drawingml/2006/main" noChangeAspect="1"/>
             </wp:cNvGraphicFramePr>
@@ -1398,7 +1393,7 @@
                   <pic:spPr>
                     <a:xfrm>
                       <a:off x="0" y="0"/>
-                      <a:ext cx="5943600" cy="1624330"/>
+                      <a:ext cx="5943600" cy="1562735"/>
                     </a:xfrm>
                     <a:prstGeom prst="rect">
                       <a:avLst/>
@@ -1461,7 +1456,10 @@
         <w:t>7</w:t>
       </w:r>
       <w:r>
-        <w:t xml:space="preserve">0: filter subcomponent; Lines </w:t>
+        <w:t>4</w:t>
+      </w:r>
+      <w:r>
+        <w:t xml:space="preserve">: filter subcomponent; Lines </w:t>
       </w:r>
       <w:r>
         <w:t>77</w:t>
@@ -1526,7 +1524,7 @@
         <w:rPr>
           <w:noProof/>
         </w:rPr>
-        <w:t>8</w:t>
+        <w:t>5</w:t>
       </w:r>
       <w:r>
         <w:fldChar w:fldCharType="end"/>
@@ -1672,7 +1670,7 @@
         <w:rPr>
           <w:noProof/>
         </w:rPr>
-        <w:t>9</w:t>
+        <w:t>6</w:t>
       </w:r>
       <w:r>
         <w:fldChar w:fldCharType="end"/>
@@ -1935,7 +1933,7 @@
         <w:rPr>
           <w:noProof/>
         </w:rPr>
-        <w:t>10</w:t>
+        <w:t>7</w:t>
       </w:r>
       <w:r>
         <w:fldChar w:fldCharType="end"/>
@@ -2094,7 +2092,7 @@
         <w:rPr>
           <w:noProof/>
         </w:rPr>
-        <w:t>10</w:t>
+        <w:t>7</w:t>
       </w:r>
       <w:r>
         <w:fldChar w:fldCharType="end"/>
@@ -2685,33 +2683,33 @@
       <w:r>
         <w:t xml:space="preserve">the </w:t>
       </w:r>
+      <w:r>
+        <w:t xml:space="preserve">filter component, as shown in </w:t>
+      </w:r>
+      <w:r>
+        <w:fldChar w:fldCharType="begin"/>
+      </w:r>
+      <w:r>
+        <w:instrText xml:space="preserve"> REF _Ref19191315 \h </w:instrText>
+      </w:r>
+      <w:r>
+        <w:fldChar w:fldCharType="separate"/>
+      </w:r>
+      <w:r>
+        <w:t xml:space="preserve">Figure </w:t>
+      </w:r>
+      <w:r>
+        <w:rPr>
+          <w:noProof/>
+        </w:rPr>
+        <w:t>10</w:t>
+      </w:r>
+      <w:r>
+        <w:fldChar w:fldCharType="end"/>
+      </w:r>
       <w:bookmarkStart w:id="9" w:name="_GoBack"/>
       <w:bookmarkEnd w:id="9"/>
       <w:r>
-        <w:t xml:space="preserve">filter component, as shown in </w:t>
-      </w:r>
-      <w:r>
-        <w:fldChar w:fldCharType="begin"/>
-      </w:r>
-      <w:r>
-        <w:instrText xml:space="preserve"> REF _Ref19191315 \h </w:instrText>
-      </w:r>
-      <w:r>
-        <w:fldChar w:fldCharType="separate"/>
-      </w:r>
-      <w:r>
-        <w:t xml:space="preserve">Figure </w:t>
-      </w:r>
-      <w:r>
-        <w:rPr>
-          <w:noProof/>
-        </w:rPr>
-        <w:t>10</w:t>
-      </w:r>
-      <w:r>
-        <w:fldChar w:fldCharType="end"/>
-      </w:r>
-      <w:r>
         <w:t>.</w:t>
       </w:r>
     </w:p>
@@ -2725,10 +2723,10 @@
           <w:noProof/>
         </w:rPr>
         <w:drawing>
-          <wp:inline distT="0" distB="0" distL="0" distR="0" wp14:anchorId="0D708685" wp14:editId="28D1D18E">
-            <wp:extent cx="5943600" cy="262255"/>
-            <wp:effectExtent l="0" t="0" r="0" b="4445"/>
-            <wp:docPr id="16" name="Picture 16"/>
+          <wp:inline distT="0" distB="0" distL="0" distR="0" wp14:anchorId="7F10E62E" wp14:editId="605CBC47">
+            <wp:extent cx="5943600" cy="286385"/>
+            <wp:effectExtent l="0" t="0" r="0" b="0"/>
+            <wp:docPr id="3" name="Picture 3"/>
             <wp:cNvGraphicFramePr>
               <a:graphicFrameLocks xmlns:a="http://schemas.openxmlformats.org/drawingml/2006/main" noChangeAspect="1"/>
             </wp:cNvGraphicFramePr>
@@ -2748,7 +2746,7 @@
                   <pic:spPr>
                     <a:xfrm>
                       <a:off x="0" y="0"/>
-                      <a:ext cx="5943600" cy="262255"/>
+                      <a:ext cx="5943600" cy="286385"/>
                     </a:xfrm>
                     <a:prstGeom prst="rect">
                       <a:avLst/>
@@ -2838,7 +2836,13 @@
         <w:t>)</w:t>
       </w:r>
       <w:r>
-        <w:t xml:space="preserve"> call on line 99 provides Resolute with additional checks to make to ensure the requirement was addressed correctly.  In this case, </w:t>
+        <w:t xml:space="preserve"> call on line </w:t>
+      </w:r>
+      <w:r>
+        <w:t>102</w:t>
+      </w:r>
+      <w:r>
+        <w:t xml:space="preserve"> provides Resolute with additional checks to make to ensure the requirement was addressed correctly.  In this case, </w:t>
       </w:r>
       <w:proofErr w:type="spellStart"/>
       <w:r>
@@ -2979,7 +2983,13 @@
       </w:r>
       <w:proofErr w:type="spellEnd"/>
       <w:r>
-        <w:t xml:space="preserve"> on line 71 in </w:t>
+        <w:t xml:space="preserve"> on line 7</w:t>
+      </w:r>
+      <w:r>
+        <w:t>0</w:t>
+      </w:r>
+      <w:r>
+        <w:t xml:space="preserve"> in </w:t>
       </w:r>
       <w:proofErr w:type="spellStart"/>
       <w:r>
@@ -4717,7 +4727,7 @@
 </file>
 
 <file path=customXml/itemProps1.xml><?xml version="1.0" encoding="utf-8"?>
-<ds:datastoreItem xmlns:ds="http://schemas.openxmlformats.org/officeDocument/2006/customXml" ds:itemID="{F2E81985-DB30-4696-940C-32CB286E1615}">
+<ds:datastoreItem xmlns:ds="http://schemas.openxmlformats.org/officeDocument/2006/customXml" ds:itemID="{D1E91516-DDA3-419A-A291-5D46B92CC463}">
   <ds:schemaRefs>
     <ds:schemaRef ds:uri="http://schemas.openxmlformats.org/officeDocument/2006/bibliography"/>
   </ds:schemaRefs>

</xml_diff>

<commit_message>
removed reference to non-existant producer-filter-consumer.aadl file
</commit_message>
<xml_diff>
--- a/TA2/Model Transformations/Filter/Collins CASE TA2 Filter Transform.docx
+++ b/TA2/Model Transformations/Filter/Collins CASE TA2 Filter Transform.docx
@@ -173,19 +173,7 @@
               <w:rPr>
                 <w:sz w:val="20"/>
               </w:rPr>
-              <w:t xml:space="preserve">ves the </w:t>
-            </w:r>
-            <w:r>
-              <w:rPr>
-                <w:sz w:val="20"/>
-              </w:rPr>
-              <w:t>filter</w:t>
-            </w:r>
-            <w:r>
-              <w:rPr>
-                <w:sz w:val="20"/>
-              </w:rPr>
-              <w:t xml:space="preserve"> transform.</w:t>
+              <w:t>ves the filter transform.</w:t>
             </w:r>
           </w:p>
           <w:p>
@@ -2477,8 +2465,6 @@
       <w:r>
         <w:t>ucial</w:t>
       </w:r>
-      <w:bookmarkStart w:id="8" w:name="_GoBack"/>
-      <w:bookmarkEnd w:id="8"/>
       <w:r>
         <w:t xml:space="preserve"> to have evidence of design correctness both at the time of the model transformation is performed, and at any time up through system build.  Resolute provides that assurance via augmentation of the requirement with assurance </w:t>
       </w:r>
@@ -2571,7 +2557,7 @@
         <w:pStyle w:val="Caption"/>
         <w:jc w:val="center"/>
       </w:pPr>
-      <w:bookmarkStart w:id="9" w:name="_Ref19191062"/>
+      <w:bookmarkStart w:id="8" w:name="_Ref19191062"/>
       <w:r>
         <w:t xml:space="preserve">Figure </w:t>
       </w:r>
@@ -2605,7 +2591,7 @@
         </w:rPr>
         <w:fldChar w:fldCharType="end"/>
       </w:r>
-      <w:bookmarkEnd w:id="9"/>
+      <w:bookmarkEnd w:id="8"/>
       <w:r>
         <w:t>. Requirement imported from a TA1 tool.</w:t>
       </w:r>
@@ -2753,7 +2739,7 @@
         <w:pStyle w:val="Caption"/>
         <w:jc w:val="center"/>
       </w:pPr>
-      <w:bookmarkStart w:id="10" w:name="_Ref19191315"/>
+      <w:bookmarkStart w:id="9" w:name="_Ref19191315"/>
       <w:r>
         <w:t xml:space="preserve">Figure </w:t>
       </w:r>
@@ -2787,7 +2773,7 @@
         </w:rPr>
         <w:fldChar w:fldCharType="end"/>
       </w:r>
-      <w:bookmarkEnd w:id="10"/>
+      <w:bookmarkEnd w:id="9"/>
       <w:r>
         <w:t>. Modified requirement after Filter transform.</w:t>
       </w:r>
@@ -2970,20 +2956,8 @@
       <w:r>
         <w:t>SW.Impl</w:t>
       </w:r>
-      <w:proofErr w:type="spellEnd"/>
-      <w:r>
-        <w:t xml:space="preserve"> on line 7</w:t>
-      </w:r>
-      <w:r>
-        <w:t>0</w:t>
-      </w:r>
-      <w:r>
-        <w:t xml:space="preserve"> in </w:t>
-      </w:r>
-      <w:proofErr w:type="spellStart"/>
-      <w:r>
-        <w:t>Producer_Filter_Consumer.aadl</w:t>
-      </w:r>
+      <w:bookmarkStart w:id="10" w:name="_GoBack"/>
+      <w:bookmarkEnd w:id="10"/>
       <w:proofErr w:type="spellEnd"/>
       <w:r>
         <w:t xml:space="preserve">) and select Analyses </w:t>
@@ -4716,7 +4690,7 @@
 </file>
 
 <file path=customXml/itemProps1.xml><?xml version="1.0" encoding="utf-8"?>
-<ds:datastoreItem xmlns:ds="http://schemas.openxmlformats.org/officeDocument/2006/customXml" ds:itemID="{E66906DF-A4D9-4D6E-A4F0-08B3D22CA3B0}">
+<ds:datastoreItem xmlns:ds="http://schemas.openxmlformats.org/officeDocument/2006/customXml" ds:itemID="{DBDBF7F9-2640-48F3-A3E9-BF23D06E4EA6}">
   <ds:schemaRefs>
     <ds:schemaRef ds:uri="http://schemas.openxmlformats.org/officeDocument/2006/bibliography"/>
   </ds:schemaRefs>

</xml_diff>